<commit_message>
Changed document to reflect use of Swing instead of JavaFX
</commit_message>
<xml_diff>
--- a/A11/CST8221_A11_Joshua251.docx
+++ b/A11/CST8221_A11_Joshua251.docx
@@ -573,8 +573,19 @@
           <w:sz w:val="32"/>
           <w:szCs w:val="32"/>
         </w:rPr>
-        <w:t xml:space="preserve"> - NumPuz</w:t>
-      </w:r>
+        <w:t xml:space="preserve"> - </w:t>
+      </w:r>
+      <w:proofErr w:type="spellStart"/>
+      <w:r>
+        <w:rPr>
+          <w:rStyle w:val="Heading1Char"/>
+          <w:rFonts w:ascii="Arial" w:hAnsi="Arial" w:cs="Arial"/>
+          <w:sz w:val="32"/>
+          <w:szCs w:val="32"/>
+        </w:rPr>
+        <w:t>NumPuz</w:t>
+      </w:r>
+      <w:proofErr w:type="spellEnd"/>
     </w:p>
     <w:p>
       <w:pPr>
@@ -1250,6 +1261,7 @@
           <w:szCs w:val="28"/>
         </w:rPr>
       </w:pPr>
+      <w:proofErr w:type="spellStart"/>
       <w:r>
         <w:rPr>
           <w:rFonts w:ascii="Arial" w:eastAsia="Arial" w:hAnsi="Arial" w:cs="Arial"/>
@@ -1259,8 +1271,9 @@
           <w:sz w:val="24"/>
           <w:szCs w:val="28"/>
         </w:rPr>
-        <w:t xml:space="preserve">AnchorPane, </w:t>
-      </w:r>
+        <w:t>JMenuBar</w:t>
+      </w:r>
+      <w:proofErr w:type="spellEnd"/>
       <w:r>
         <w:rPr>
           <w:rFonts w:ascii="Arial" w:eastAsia="Arial" w:hAnsi="Arial" w:cs="Arial"/>
@@ -1270,8 +1283,9 @@
           <w:sz w:val="24"/>
           <w:szCs w:val="28"/>
         </w:rPr>
-        <w:t xml:space="preserve">SplitPane, </w:t>
-      </w:r>
+        <w:t xml:space="preserve">, </w:t>
+      </w:r>
+      <w:proofErr w:type="spellStart"/>
       <w:r>
         <w:rPr>
           <w:rFonts w:ascii="Arial" w:eastAsia="Arial" w:hAnsi="Arial" w:cs="Arial"/>
@@ -1281,8 +1295,9 @@
           <w:sz w:val="24"/>
           <w:szCs w:val="28"/>
         </w:rPr>
-        <w:t>MenuBar, GridPane, Button, VBox, HBox,</w:t>
-      </w:r>
+        <w:t>JButton</w:t>
+      </w:r>
+      <w:proofErr w:type="spellEnd"/>
       <w:r>
         <w:rPr>
           <w:rFonts w:ascii="Arial" w:eastAsia="Arial" w:hAnsi="Arial" w:cs="Arial"/>
@@ -1292,7 +1307,7 @@
           <w:sz w:val="24"/>
           <w:szCs w:val="28"/>
         </w:rPr>
-        <w:t xml:space="preserve"> ChoiceBox, Label, Tex</w:t>
+        <w:t>,</w:t>
       </w:r>
       <w:r>
         <w:rPr>
@@ -1303,8 +1318,9 @@
           <w:sz w:val="24"/>
           <w:szCs w:val="28"/>
         </w:rPr>
-        <w:t>t,</w:t>
-      </w:r>
+        <w:t xml:space="preserve"> </w:t>
+      </w:r>
+      <w:proofErr w:type="spellStart"/>
       <w:r>
         <w:rPr>
           <w:rFonts w:ascii="Arial" w:eastAsia="Arial" w:hAnsi="Arial" w:cs="Arial"/>
@@ -1314,8 +1330,186 @@
           <w:sz w:val="24"/>
           <w:szCs w:val="28"/>
         </w:rPr>
-        <w:t xml:space="preserve"> Stage, Scene</w:t>
-      </w:r>
+        <w:t>JFrame</w:t>
+      </w:r>
+      <w:proofErr w:type="spellEnd"/>
+      <w:r>
+        <w:rPr>
+          <w:rFonts w:ascii="Arial" w:eastAsia="Arial" w:hAnsi="Arial" w:cs="Arial"/>
+          <w:iCs/>
+          <w:color w:val="000000" w:themeColor="text1"/>
+          <w:spacing w:val="-2"/>
+          <w:sz w:val="24"/>
+          <w:szCs w:val="28"/>
+        </w:rPr>
+        <w:t>,</w:t>
+      </w:r>
+      <w:r>
+        <w:rPr>
+          <w:rFonts w:ascii="Arial" w:eastAsia="Arial" w:hAnsi="Arial" w:cs="Arial"/>
+          <w:iCs/>
+          <w:color w:val="000000" w:themeColor="text1"/>
+          <w:spacing w:val="-2"/>
+          <w:sz w:val="24"/>
+          <w:szCs w:val="28"/>
+        </w:rPr>
+        <w:t xml:space="preserve"> </w:t>
+      </w:r>
+      <w:proofErr w:type="spellStart"/>
+      <w:r>
+        <w:rPr>
+          <w:rFonts w:ascii="Arial" w:eastAsia="Arial" w:hAnsi="Arial" w:cs="Arial"/>
+          <w:iCs/>
+          <w:color w:val="000000" w:themeColor="text1"/>
+          <w:spacing w:val="-2"/>
+          <w:sz w:val="24"/>
+          <w:szCs w:val="28"/>
+        </w:rPr>
+        <w:t>JWindow</w:t>
+      </w:r>
+      <w:proofErr w:type="spellEnd"/>
+      <w:r>
+        <w:rPr>
+          <w:rFonts w:ascii="Arial" w:eastAsia="Arial" w:hAnsi="Arial" w:cs="Arial"/>
+          <w:iCs/>
+          <w:color w:val="000000" w:themeColor="text1"/>
+          <w:spacing w:val="-2"/>
+          <w:sz w:val="24"/>
+          <w:szCs w:val="28"/>
+        </w:rPr>
+        <w:t xml:space="preserve">, </w:t>
+      </w:r>
+      <w:proofErr w:type="spellStart"/>
+      <w:r>
+        <w:rPr>
+          <w:rFonts w:ascii="Arial" w:eastAsia="Arial" w:hAnsi="Arial" w:cs="Arial"/>
+          <w:iCs/>
+          <w:color w:val="000000" w:themeColor="text1"/>
+          <w:spacing w:val="-2"/>
+          <w:sz w:val="24"/>
+          <w:szCs w:val="28"/>
+        </w:rPr>
+        <w:t>JMenuItem</w:t>
+      </w:r>
+      <w:proofErr w:type="spellEnd"/>
+      <w:r>
+        <w:rPr>
+          <w:rFonts w:ascii="Arial" w:eastAsia="Arial" w:hAnsi="Arial" w:cs="Arial"/>
+          <w:iCs/>
+          <w:color w:val="000000" w:themeColor="text1"/>
+          <w:spacing w:val="-2"/>
+          <w:sz w:val="24"/>
+          <w:szCs w:val="28"/>
+        </w:rPr>
+        <w:t xml:space="preserve">, </w:t>
+      </w:r>
+      <w:proofErr w:type="spellStart"/>
+      <w:r>
+        <w:rPr>
+          <w:rFonts w:ascii="Arial" w:eastAsia="Arial" w:hAnsi="Arial" w:cs="Arial"/>
+          <w:iCs/>
+          <w:color w:val="000000" w:themeColor="text1"/>
+          <w:spacing w:val="-2"/>
+          <w:sz w:val="24"/>
+          <w:szCs w:val="28"/>
+        </w:rPr>
+        <w:t>JTextArea</w:t>
+      </w:r>
+      <w:proofErr w:type="spellEnd"/>
+      <w:r>
+        <w:rPr>
+          <w:rFonts w:ascii="Arial" w:eastAsia="Arial" w:hAnsi="Arial" w:cs="Arial"/>
+          <w:iCs/>
+          <w:color w:val="000000" w:themeColor="text1"/>
+          <w:spacing w:val="-2"/>
+          <w:sz w:val="24"/>
+          <w:szCs w:val="28"/>
+        </w:rPr>
+        <w:t xml:space="preserve">, </w:t>
+      </w:r>
+      <w:proofErr w:type="spellStart"/>
+      <w:r>
+        <w:rPr>
+          <w:rFonts w:ascii="Arial" w:eastAsia="Arial" w:hAnsi="Arial" w:cs="Arial"/>
+          <w:iCs/>
+          <w:color w:val="000000" w:themeColor="text1"/>
+          <w:spacing w:val="-2"/>
+          <w:sz w:val="24"/>
+          <w:szCs w:val="28"/>
+        </w:rPr>
+        <w:t>JPanel</w:t>
+      </w:r>
+      <w:proofErr w:type="spellEnd"/>
+      <w:r>
+        <w:rPr>
+          <w:rFonts w:ascii="Arial" w:eastAsia="Arial" w:hAnsi="Arial" w:cs="Arial"/>
+          <w:iCs/>
+          <w:color w:val="000000" w:themeColor="text1"/>
+          <w:spacing w:val="-2"/>
+          <w:sz w:val="24"/>
+          <w:szCs w:val="28"/>
+        </w:rPr>
+        <w:t>,</w:t>
+      </w:r>
+      <w:r>
+        <w:rPr>
+          <w:rFonts w:ascii="Arial" w:eastAsia="Arial" w:hAnsi="Arial" w:cs="Arial"/>
+          <w:iCs/>
+          <w:color w:val="000000" w:themeColor="text1"/>
+          <w:spacing w:val="-2"/>
+          <w:sz w:val="24"/>
+          <w:szCs w:val="28"/>
+        </w:rPr>
+        <w:t xml:space="preserve"> </w:t>
+      </w:r>
+      <w:proofErr w:type="spellStart"/>
+      <w:r>
+        <w:rPr>
+          <w:rFonts w:ascii="Arial" w:eastAsia="Arial" w:hAnsi="Arial" w:cs="Arial"/>
+          <w:iCs/>
+          <w:color w:val="000000" w:themeColor="text1"/>
+          <w:spacing w:val="-2"/>
+          <w:sz w:val="24"/>
+          <w:szCs w:val="28"/>
+        </w:rPr>
+        <w:t>JLabel</w:t>
+      </w:r>
+      <w:proofErr w:type="spellEnd"/>
+      <w:r>
+        <w:rPr>
+          <w:rFonts w:ascii="Arial" w:eastAsia="Arial" w:hAnsi="Arial" w:cs="Arial"/>
+          <w:iCs/>
+          <w:color w:val="000000" w:themeColor="text1"/>
+          <w:spacing w:val="-2"/>
+          <w:sz w:val="24"/>
+          <w:szCs w:val="28"/>
+        </w:rPr>
+        <w:t>,</w:t>
+      </w:r>
+      <w:r>
+        <w:rPr>
+          <w:rFonts w:ascii="Arial" w:eastAsia="Arial" w:hAnsi="Arial" w:cs="Arial"/>
+          <w:iCs/>
+          <w:color w:val="000000" w:themeColor="text1"/>
+          <w:spacing w:val="-2"/>
+          <w:sz w:val="24"/>
+          <w:szCs w:val="28"/>
+        </w:rPr>
+        <w:t xml:space="preserve"> </w:t>
+      </w:r>
+      <w:proofErr w:type="spellStart"/>
+      <w:r>
+        <w:rPr>
+          <w:rFonts w:ascii="Arial" w:eastAsia="Arial" w:hAnsi="Arial" w:cs="Arial"/>
+          <w:iCs/>
+          <w:color w:val="000000" w:themeColor="text1"/>
+          <w:spacing w:val="-2"/>
+          <w:sz w:val="24"/>
+          <w:szCs w:val="28"/>
+        </w:rPr>
+        <w:t>GridLayout</w:t>
+      </w:r>
+      <w:proofErr w:type="spellEnd"/>
     </w:p>
     <w:p>
       <w:pPr>
@@ -1428,7 +1622,31 @@
           <w:sz w:val="24"/>
           <w:szCs w:val="28"/>
         </w:rPr>
-        <w:t>: The game mode can be selected by RadioButtons, etc.</w:t>
+        <w:t xml:space="preserve">: The game mode can be selected by </w:t>
+      </w:r>
+      <w:proofErr w:type="spellStart"/>
+      <w:r>
+        <w:rPr>
+          <w:rFonts w:ascii="Arial" w:eastAsia="Arial" w:hAnsi="Arial" w:cs="Arial"/>
+          <w:i/>
+          <w:color w:val="C00000"/>
+          <w:spacing w:val="-2"/>
+          <w:sz w:val="24"/>
+          <w:szCs w:val="28"/>
+        </w:rPr>
+        <w:t>RadioButtons</w:t>
+      </w:r>
+      <w:proofErr w:type="spellEnd"/>
+      <w:r>
+        <w:rPr>
+          <w:rFonts w:ascii="Arial" w:eastAsia="Arial" w:hAnsi="Arial" w:cs="Arial"/>
+          <w:i/>
+          <w:color w:val="C00000"/>
+          <w:spacing w:val="-2"/>
+          <w:sz w:val="24"/>
+          <w:szCs w:val="28"/>
+        </w:rPr>
+        <w:t>, etc.</w:t>
       </w:r>
     </w:p>
     <w:p>
@@ -1457,7 +1675,99 @@
           <w:sz w:val="24"/>
           <w:szCs w:val="28"/>
         </w:rPr>
-        <w:t>Difficulty and game mode (play/create) will be selected using ChoiceBoxes</w:t>
+        <w:t>Difficulty and game mode (play/create)</w:t>
+      </w:r>
+      <w:r>
+        <w:rPr>
+          <w:rFonts w:ascii="Arial" w:eastAsia="Arial" w:hAnsi="Arial" w:cs="Arial"/>
+          <w:iCs/>
+          <w:color w:val="000000" w:themeColor="text1"/>
+          <w:spacing w:val="-2"/>
+          <w:sz w:val="24"/>
+          <w:szCs w:val="28"/>
+        </w:rPr>
+        <w:t>, reset button, saving, loading, and generating a random board</w:t>
+      </w:r>
+      <w:r>
+        <w:rPr>
+          <w:rFonts w:ascii="Arial" w:eastAsia="Arial" w:hAnsi="Arial" w:cs="Arial"/>
+          <w:iCs/>
+          <w:color w:val="000000" w:themeColor="text1"/>
+          <w:spacing w:val="-2"/>
+          <w:sz w:val="24"/>
+          <w:szCs w:val="28"/>
+        </w:rPr>
+        <w:t xml:space="preserve"> will be selected using </w:t>
+      </w:r>
+      <w:r>
+        <w:rPr>
+          <w:rFonts w:ascii="Arial" w:eastAsia="Arial" w:hAnsi="Arial" w:cs="Arial"/>
+          <w:iCs/>
+          <w:color w:val="000000" w:themeColor="text1"/>
+          <w:spacing w:val="-2"/>
+          <w:sz w:val="24"/>
+          <w:szCs w:val="28"/>
+        </w:rPr>
+        <w:t xml:space="preserve">the </w:t>
+      </w:r>
+      <w:proofErr w:type="spellStart"/>
+      <w:r>
+        <w:rPr>
+          <w:rFonts w:ascii="Arial" w:eastAsia="Arial" w:hAnsi="Arial" w:cs="Arial"/>
+          <w:iCs/>
+          <w:color w:val="000000" w:themeColor="text1"/>
+          <w:spacing w:val="-2"/>
+          <w:sz w:val="24"/>
+          <w:szCs w:val="28"/>
+        </w:rPr>
+        <w:t>JMenu</w:t>
+      </w:r>
+      <w:proofErr w:type="spellEnd"/>
+      <w:r>
+        <w:rPr>
+          <w:rFonts w:ascii="Arial" w:eastAsia="Arial" w:hAnsi="Arial" w:cs="Arial"/>
+          <w:iCs/>
+          <w:color w:val="000000" w:themeColor="text1"/>
+          <w:spacing w:val="-2"/>
+          <w:sz w:val="24"/>
+          <w:szCs w:val="28"/>
+        </w:rPr>
+        <w:t xml:space="preserve"> (select menu option &gt; open </w:t>
+      </w:r>
+      <w:proofErr w:type="spellStart"/>
+      <w:r>
+        <w:rPr>
+          <w:rFonts w:ascii="Arial" w:eastAsia="Arial" w:hAnsi="Arial" w:cs="Arial"/>
+          <w:iCs/>
+          <w:color w:val="000000" w:themeColor="text1"/>
+          <w:spacing w:val="-2"/>
+          <w:sz w:val="24"/>
+          <w:szCs w:val="28"/>
+        </w:rPr>
+        <w:t>JWindow</w:t>
+      </w:r>
+      <w:proofErr w:type="spellEnd"/>
+      <w:r>
+        <w:rPr>
+          <w:rFonts w:ascii="Arial" w:eastAsia="Arial" w:hAnsi="Arial" w:cs="Arial"/>
+          <w:iCs/>
+          <w:color w:val="000000" w:themeColor="text1"/>
+          <w:spacing w:val="-2"/>
+          <w:sz w:val="24"/>
+          <w:szCs w:val="28"/>
+        </w:rPr>
+        <w:t xml:space="preserve"> with additional options.</w:t>
+      </w:r>
+      <w:r>
+        <w:rPr>
+          <w:rFonts w:ascii="Arial" w:eastAsia="Arial" w:hAnsi="Arial" w:cs="Arial"/>
+          <w:iCs/>
+          <w:color w:val="000000" w:themeColor="text1"/>
+          <w:spacing w:val="-2"/>
+          <w:sz w:val="24"/>
+          <w:szCs w:val="28"/>
+        </w:rPr>
+        <w:t>)</w:t>
       </w:r>
     </w:p>
     <w:p>
@@ -1486,7 +1796,88 @@
           <w:sz w:val="24"/>
           <w:szCs w:val="28"/>
         </w:rPr>
-        <w:t>Saving, loading, and generating a random board will be accomplished using buttons on the right side of the game window.</w:t>
+        <w:t>Information will be displayed</w:t>
+      </w:r>
+      <w:r>
+        <w:rPr>
+          <w:rFonts w:ascii="Arial" w:eastAsia="Arial" w:hAnsi="Arial" w:cs="Arial"/>
+          <w:iCs/>
+          <w:color w:val="000000" w:themeColor="text1"/>
+          <w:spacing w:val="-2"/>
+          <w:sz w:val="24"/>
+          <w:szCs w:val="28"/>
+        </w:rPr>
+        <w:t xml:space="preserve"> after selection the info button from the menu</w:t>
+      </w:r>
+      <w:r>
+        <w:rPr>
+          <w:rFonts w:ascii="Arial" w:eastAsia="Arial" w:hAnsi="Arial" w:cs="Arial"/>
+          <w:iCs/>
+          <w:color w:val="000000" w:themeColor="text1"/>
+          <w:spacing w:val="-2"/>
+          <w:sz w:val="24"/>
+          <w:szCs w:val="28"/>
+        </w:rPr>
+        <w:t xml:space="preserve"> </w:t>
+      </w:r>
+      <w:r>
+        <w:rPr>
+          <w:rFonts w:ascii="Arial" w:eastAsia="Arial" w:hAnsi="Arial" w:cs="Arial"/>
+          <w:iCs/>
+          <w:color w:val="000000" w:themeColor="text1"/>
+          <w:spacing w:val="-2"/>
+          <w:sz w:val="24"/>
+          <w:szCs w:val="28"/>
+        </w:rPr>
+        <w:t xml:space="preserve">using a </w:t>
+      </w:r>
+      <w:proofErr w:type="spellStart"/>
+      <w:r>
+        <w:rPr>
+          <w:rFonts w:ascii="Arial" w:eastAsia="Arial" w:hAnsi="Arial" w:cs="Arial"/>
+          <w:iCs/>
+          <w:color w:val="000000" w:themeColor="text1"/>
+          <w:spacing w:val="-2"/>
+          <w:sz w:val="24"/>
+          <w:szCs w:val="28"/>
+        </w:rPr>
+        <w:t>JWindow</w:t>
+      </w:r>
+      <w:proofErr w:type="spellEnd"/>
+      <w:r>
+        <w:rPr>
+          <w:rFonts w:ascii="Arial" w:eastAsia="Arial" w:hAnsi="Arial" w:cs="Arial"/>
+          <w:iCs/>
+          <w:color w:val="000000" w:themeColor="text1"/>
+          <w:spacing w:val="-2"/>
+          <w:sz w:val="24"/>
+          <w:szCs w:val="28"/>
+        </w:rPr>
+        <w:t xml:space="preserve"> and </w:t>
+      </w:r>
+      <w:proofErr w:type="spellStart"/>
+      <w:r>
+        <w:rPr>
+          <w:rFonts w:ascii="Arial" w:eastAsia="Arial" w:hAnsi="Arial" w:cs="Arial"/>
+          <w:iCs/>
+          <w:color w:val="000000" w:themeColor="text1"/>
+          <w:spacing w:val="-2"/>
+          <w:sz w:val="24"/>
+          <w:szCs w:val="28"/>
+        </w:rPr>
+        <w:t>JTextArea</w:t>
+      </w:r>
+      <w:proofErr w:type="spellEnd"/>
+      <w:r>
+        <w:rPr>
+          <w:rFonts w:ascii="Arial" w:eastAsia="Arial" w:hAnsi="Arial" w:cs="Arial"/>
+          <w:iCs/>
+          <w:color w:val="000000" w:themeColor="text1"/>
+          <w:spacing w:val="-2"/>
+          <w:sz w:val="24"/>
+          <w:szCs w:val="28"/>
+        </w:rPr>
+        <w:t>.</w:t>
       </w:r>
     </w:p>
     <w:p>
@@ -1515,7 +1906,7 @@
           <w:sz w:val="24"/>
           <w:szCs w:val="28"/>
         </w:rPr>
-        <w:t>Information will be displayed in the bottom right corner of the screen</w:t>
+        <w:t>Game stats (score and time) are displayed in the top</w:t>
       </w:r>
       <w:r>
         <w:rPr>
@@ -1526,7 +1917,7 @@
           <w:sz w:val="24"/>
           <w:szCs w:val="28"/>
         </w:rPr>
-        <w:t xml:space="preserve"> using a text component</w:t>
+        <w:t xml:space="preserve"> of </w:t>
       </w:r>
       <w:r>
         <w:rPr>
@@ -1537,7 +1928,64 @@
           <w:sz w:val="24"/>
           <w:szCs w:val="28"/>
         </w:rPr>
-        <w:t>.</w:t>
+        <w:t>screen</w:t>
+      </w:r>
+      <w:r>
+        <w:rPr>
+          <w:rFonts w:ascii="Arial" w:eastAsia="Arial" w:hAnsi="Arial" w:cs="Arial"/>
+          <w:iCs/>
+          <w:color w:val="000000" w:themeColor="text1"/>
+          <w:spacing w:val="-2"/>
+          <w:sz w:val="24"/>
+          <w:szCs w:val="28"/>
+        </w:rPr>
+        <w:t xml:space="preserve"> using </w:t>
+      </w:r>
+      <w:proofErr w:type="spellStart"/>
+      <w:r>
+        <w:rPr>
+          <w:rFonts w:ascii="Arial" w:eastAsia="Arial" w:hAnsi="Arial" w:cs="Arial"/>
+          <w:iCs/>
+          <w:color w:val="000000" w:themeColor="text1"/>
+          <w:spacing w:val="-2"/>
+          <w:sz w:val="24"/>
+          <w:szCs w:val="28"/>
+        </w:rPr>
+        <w:t>JLabels</w:t>
+      </w:r>
+      <w:proofErr w:type="spellEnd"/>
+      <w:r>
+        <w:rPr>
+          <w:rFonts w:ascii="Arial" w:eastAsia="Arial" w:hAnsi="Arial" w:cs="Arial"/>
+          <w:iCs/>
+          <w:color w:val="000000" w:themeColor="text1"/>
+          <w:spacing w:val="-2"/>
+          <w:sz w:val="24"/>
+          <w:szCs w:val="28"/>
+        </w:rPr>
+        <w:t xml:space="preserve"> </w:t>
+      </w:r>
+      <w:r>
+        <w:rPr>
+          <w:rFonts w:ascii="Arial" w:eastAsia="Arial" w:hAnsi="Arial" w:cs="Arial"/>
+          <w:iCs/>
+          <w:color w:val="000000" w:themeColor="text1"/>
+          <w:spacing w:val="-2"/>
+          <w:sz w:val="24"/>
+          <w:szCs w:val="28"/>
+        </w:rPr>
+        <w:t>in</w:t>
+      </w:r>
+      <w:r>
+        <w:rPr>
+          <w:rFonts w:ascii="Arial" w:eastAsia="Arial" w:hAnsi="Arial" w:cs="Arial"/>
+          <w:iCs/>
+          <w:color w:val="000000" w:themeColor="text1"/>
+          <w:spacing w:val="-2"/>
+          <w:sz w:val="24"/>
+          <w:szCs w:val="28"/>
+        </w:rPr>
+        <w:t xml:space="preserve"> the menu</w:t>
       </w:r>
     </w:p>
     <w:p>
@@ -1566,7 +2014,7 @@
           <w:sz w:val="24"/>
           <w:szCs w:val="28"/>
         </w:rPr>
-        <w:t>Game stats (score and time) are displayed in the top right of the screen</w:t>
+        <w:t>Finally, the Gameplay will take place on the left side of the screen, using buttons</w:t>
       </w:r>
       <w:r>
         <w:rPr>
@@ -1577,7 +2025,97 @@
           <w:sz w:val="24"/>
           <w:szCs w:val="28"/>
         </w:rPr>
-        <w:t xml:space="preserve"> using labels</w:t>
+        <w:t xml:space="preserve"> in a </w:t>
+      </w:r>
+      <w:proofErr w:type="spellStart"/>
+      <w:r>
+        <w:rPr>
+          <w:rFonts w:ascii="Arial" w:eastAsia="Arial" w:hAnsi="Arial" w:cs="Arial"/>
+          <w:iCs/>
+          <w:color w:val="000000" w:themeColor="text1"/>
+          <w:spacing w:val="-2"/>
+          <w:sz w:val="24"/>
+          <w:szCs w:val="28"/>
+        </w:rPr>
+        <w:t>G</w:t>
+      </w:r>
+      <w:r>
+        <w:rPr>
+          <w:rFonts w:ascii="Arial" w:eastAsia="Arial" w:hAnsi="Arial" w:cs="Arial"/>
+          <w:iCs/>
+          <w:color w:val="000000" w:themeColor="text1"/>
+          <w:spacing w:val="-2"/>
+          <w:sz w:val="24"/>
+          <w:szCs w:val="28"/>
+        </w:rPr>
+        <w:t>rid</w:t>
+      </w:r>
+      <w:r>
+        <w:rPr>
+          <w:rFonts w:ascii="Arial" w:eastAsia="Arial" w:hAnsi="Arial" w:cs="Arial"/>
+          <w:iCs/>
+          <w:color w:val="000000" w:themeColor="text1"/>
+          <w:spacing w:val="-2"/>
+          <w:sz w:val="24"/>
+          <w:szCs w:val="28"/>
+        </w:rPr>
+        <w:t>L</w:t>
+      </w:r>
+      <w:r>
+        <w:rPr>
+          <w:rFonts w:ascii="Arial" w:eastAsia="Arial" w:hAnsi="Arial" w:cs="Arial"/>
+          <w:iCs/>
+          <w:color w:val="000000" w:themeColor="text1"/>
+          <w:spacing w:val="-2"/>
+          <w:sz w:val="24"/>
+          <w:szCs w:val="28"/>
+        </w:rPr>
+        <w:t>ayou</w:t>
+      </w:r>
+      <w:r>
+        <w:rPr>
+          <w:rFonts w:ascii="Arial" w:eastAsia="Arial" w:hAnsi="Arial" w:cs="Arial"/>
+          <w:iCs/>
+          <w:color w:val="000000" w:themeColor="text1"/>
+          <w:spacing w:val="-2"/>
+          <w:sz w:val="24"/>
+          <w:szCs w:val="28"/>
+        </w:rPr>
+        <w:t>t</w:t>
+      </w:r>
+      <w:proofErr w:type="spellEnd"/>
+      <w:r>
+        <w:rPr>
+          <w:rFonts w:ascii="Arial" w:eastAsia="Arial" w:hAnsi="Arial" w:cs="Arial"/>
+          <w:iCs/>
+          <w:color w:val="000000" w:themeColor="text1"/>
+          <w:spacing w:val="-2"/>
+          <w:sz w:val="24"/>
+          <w:szCs w:val="28"/>
+        </w:rPr>
+        <w:t xml:space="preserve"> to </w:t>
+      </w:r>
+      <w:r>
+        <w:rPr>
+          <w:rFonts w:ascii="Arial" w:eastAsia="Arial" w:hAnsi="Arial" w:cs="Arial"/>
+          <w:iCs/>
+          <w:color w:val="000000" w:themeColor="text1"/>
+          <w:spacing w:val="-2"/>
+          <w:sz w:val="24"/>
+          <w:szCs w:val="28"/>
+        </w:rPr>
+        <w:t>move</w:t>
+      </w:r>
+      <w:r>
+        <w:rPr>
+          <w:rFonts w:ascii="Arial" w:eastAsia="Arial" w:hAnsi="Arial" w:cs="Arial"/>
+          <w:iCs/>
+          <w:color w:val="000000" w:themeColor="text1"/>
+          <w:spacing w:val="-2"/>
+          <w:sz w:val="24"/>
+          <w:szCs w:val="28"/>
+        </w:rPr>
+        <w:t xml:space="preserve"> the numbers.</w:t>
       </w:r>
     </w:p>
     <w:p>
@@ -1590,35 +2128,46 @@
         <w:jc w:val="both"/>
         <w:rPr>
           <w:rFonts w:ascii="Arial" w:eastAsia="Arial" w:hAnsi="Arial" w:cs="Arial"/>
-          <w:iCs/>
-          <w:color w:val="000000" w:themeColor="text1"/>
-          <w:spacing w:val="-2"/>
-          <w:sz w:val="24"/>
-          <w:szCs w:val="28"/>
-        </w:rPr>
-      </w:pPr>
-      <w:r>
-        <w:rPr>
-          <w:rFonts w:ascii="Arial" w:eastAsia="Arial" w:hAnsi="Arial" w:cs="Arial"/>
-          <w:iCs/>
-          <w:color w:val="000000" w:themeColor="text1"/>
-          <w:spacing w:val="-2"/>
-          <w:sz w:val="24"/>
-          <w:szCs w:val="28"/>
-        </w:rPr>
-        <w:t>The reset button will be on the menu bar at the top</w:t>
-      </w:r>
-      <w:r>
-        <w:rPr>
-          <w:rFonts w:ascii="Arial" w:eastAsia="Arial" w:hAnsi="Arial" w:cs="Arial"/>
-          <w:iCs/>
-          <w:color w:val="000000" w:themeColor="text1"/>
-          <w:spacing w:val="-2"/>
-          <w:sz w:val="24"/>
-          <w:szCs w:val="28"/>
-        </w:rPr>
-        <w:t xml:space="preserve"> and it will be a button</w:t>
-      </w:r>
+          <w:i/>
+          <w:color w:val="C00000"/>
+          <w:spacing w:val="-2"/>
+          <w:sz w:val="28"/>
+          <w:szCs w:val="28"/>
+        </w:rPr>
+      </w:pPr>
+    </w:p>
+    <w:p>
+      <w:pPr>
+        <w:pBdr>
+          <w:bottom w:val="single" w:sz="6" w:space="1" w:color="auto"/>
+        </w:pBdr>
+        <w:spacing w:after="120" w:line="0" w:lineRule="atLeast"/>
+        <w:jc w:val="both"/>
+        <w:rPr>
+          <w:rFonts w:ascii="Arial" w:eastAsia="Arial" w:hAnsi="Arial"/>
+          <w:b/>
+          <w:bCs/>
+          <w:sz w:val="24"/>
+        </w:rPr>
+      </w:pPr>
+      <w:r>
+        <w:rPr>
+          <w:rFonts w:ascii="Arial" w:eastAsia="Arial" w:hAnsi="Arial"/>
+          <w:b/>
+          <w:bCs/>
+          <w:sz w:val="24"/>
+        </w:rPr>
+        <w:t>Details</w:t>
+      </w:r>
+    </w:p>
+    <w:p>
+      <w:pPr>
+        <w:spacing w:after="120" w:line="0" w:lineRule="atLeast"/>
+        <w:jc w:val="both"/>
+        <w:rPr>
+          <w:rFonts w:ascii="Arial" w:eastAsia="Arial" w:hAnsi="Arial"/>
+        </w:rPr>
+      </w:pPr>
     </w:p>
     <w:p>
       <w:pPr>
@@ -1630,106 +2179,14 @@
         <w:jc w:val="both"/>
         <w:rPr>
           <w:rFonts w:ascii="Arial" w:eastAsia="Arial" w:hAnsi="Arial" w:cs="Arial"/>
-          <w:iCs/>
-          <w:color w:val="000000" w:themeColor="text1"/>
-          <w:spacing w:val="-2"/>
-          <w:sz w:val="24"/>
-          <w:szCs w:val="28"/>
-        </w:rPr>
-      </w:pPr>
-      <w:r>
-        <w:rPr>
-          <w:rFonts w:ascii="Arial" w:eastAsia="Arial" w:hAnsi="Arial" w:cs="Arial"/>
-          <w:iCs/>
-          <w:color w:val="000000" w:themeColor="text1"/>
-          <w:spacing w:val="-2"/>
-          <w:sz w:val="24"/>
-          <w:szCs w:val="28"/>
-        </w:rPr>
-        <w:t xml:space="preserve">Finally, the Gameplay will take place on the left side of the screen, using buttons to </w:t>
-      </w:r>
-      <w:r>
-        <w:rPr>
-          <w:rFonts w:ascii="Arial" w:eastAsia="Arial" w:hAnsi="Arial" w:cs="Arial"/>
-          <w:iCs/>
-          <w:color w:val="000000" w:themeColor="text1"/>
-          <w:spacing w:val="-2"/>
-          <w:sz w:val="24"/>
-          <w:szCs w:val="28"/>
-        </w:rPr>
-        <w:t>move</w:t>
-      </w:r>
-      <w:r>
-        <w:rPr>
-          <w:rFonts w:ascii="Arial" w:eastAsia="Arial" w:hAnsi="Arial" w:cs="Arial"/>
-          <w:iCs/>
-          <w:color w:val="000000" w:themeColor="text1"/>
-          <w:spacing w:val="-2"/>
-          <w:sz w:val="24"/>
-          <w:szCs w:val="28"/>
-        </w:rPr>
-        <w:t xml:space="preserve"> the numbers.</w:t>
-      </w:r>
-    </w:p>
-    <w:p>
-      <w:pPr>
-        <w:tabs>
-          <w:tab w:val="left" w:pos="1553"/>
-        </w:tabs>
-        <w:spacing w:before="120" w:after="120"/>
-        <w:ind w:right="38"/>
-        <w:jc w:val="both"/>
-        <w:rPr>
-          <w:rFonts w:ascii="Arial" w:eastAsia="Arial" w:hAnsi="Arial" w:cs="Arial"/>
           <w:i/>
           <w:color w:val="C00000"/>
           <w:spacing w:val="-2"/>
-          <w:sz w:val="28"/>
-          <w:szCs w:val="28"/>
-        </w:rPr>
-      </w:pPr>
-    </w:p>
-    <w:p>
-      <w:pPr>
-        <w:pBdr>
-          <w:bottom w:val="single" w:sz="6" w:space="1" w:color="auto"/>
-        </w:pBdr>
-        <w:spacing w:after="120" w:line="0" w:lineRule="atLeast"/>
-        <w:jc w:val="both"/>
-        <w:rPr>
-          <w:rFonts w:ascii="Arial" w:eastAsia="Arial" w:hAnsi="Arial"/>
-          <w:b/>
-          <w:bCs/>
-          <w:sz w:val="24"/>
-        </w:rPr>
-      </w:pPr>
-      <w:r>
-        <w:rPr>
-          <w:rFonts w:ascii="Arial" w:eastAsia="Arial" w:hAnsi="Arial"/>
-          <w:b/>
-          <w:bCs/>
-          <w:sz w:val="24"/>
-        </w:rPr>
-        <w:t>Details</w:t>
-      </w:r>
-    </w:p>
-    <w:p>
-      <w:pPr>
-        <w:spacing w:after="120" w:line="0" w:lineRule="atLeast"/>
-        <w:jc w:val="both"/>
-        <w:rPr>
-          <w:rFonts w:ascii="Arial" w:eastAsia="Arial" w:hAnsi="Arial"/>
-        </w:rPr>
-      </w:pPr>
-    </w:p>
-    <w:p>
-      <w:pPr>
-        <w:tabs>
-          <w:tab w:val="left" w:pos="1553"/>
-        </w:tabs>
-        <w:spacing w:before="120" w:after="120"/>
-        <w:ind w:right="38"/>
-        <w:jc w:val="both"/>
+          <w:sz w:val="24"/>
+          <w:szCs w:val="28"/>
+        </w:rPr>
+      </w:pPr>
+      <w:r>
         <w:rPr>
           <w:rFonts w:ascii="Arial" w:eastAsia="Arial" w:hAnsi="Arial" w:cs="Arial"/>
           <w:i/>
@@ -1738,7 +2195,8 @@
           <w:sz w:val="24"/>
           <w:szCs w:val="28"/>
         </w:rPr>
-      </w:pPr>
+        <w:t>Drawn your interface (ex: in a</w:t>
+      </w:r>
       <w:r>
         <w:rPr>
           <w:rFonts w:ascii="Arial" w:eastAsia="Arial" w:hAnsi="Arial" w:cs="Arial"/>
@@ -1748,7 +2206,7 @@
           <w:sz w:val="24"/>
           <w:szCs w:val="28"/>
         </w:rPr>
-        <w:t>Drawn your interface (ex: in a</w:t>
+        <w:t>n</w:t>
       </w:r>
       <w:r>
         <w:rPr>
@@ -1759,8 +2217,9 @@
           <w:sz w:val="24"/>
           <w:szCs w:val="28"/>
         </w:rPr>
-        <w:t>n</w:t>
-      </w:r>
+        <w:t xml:space="preserve"> image from Paint / </w:t>
+      </w:r>
+      <w:proofErr w:type="spellStart"/>
       <w:r>
         <w:rPr>
           <w:rFonts w:ascii="Arial" w:eastAsia="Arial" w:hAnsi="Arial" w:cs="Arial"/>
@@ -1770,7 +2229,19 @@
           <w:sz w:val="24"/>
           <w:szCs w:val="28"/>
         </w:rPr>
-        <w:t xml:space="preserve"> image from Paint / Powerpoint slide, or any sketch tool), describing:</w:t>
+        <w:t>Powerpoint</w:t>
+      </w:r>
+      <w:proofErr w:type="spellEnd"/>
+      <w:r>
+        <w:rPr>
+          <w:rFonts w:ascii="Arial" w:eastAsia="Arial" w:hAnsi="Arial" w:cs="Arial"/>
+          <w:i/>
+          <w:color w:val="C00000"/>
+          <w:spacing w:val="-2"/>
+          <w:sz w:val="24"/>
+          <w:szCs w:val="28"/>
+        </w:rPr>
+        <w:t xml:space="preserve"> slide, or any sketch tool), describing:</w:t>
       </w:r>
     </w:p>
     <w:p>
@@ -1871,8 +2342,21 @@
           <w:sz w:val="24"/>
           <w:szCs w:val="28"/>
         </w:rPr>
-        <w:t>, etc</w:t>
-      </w:r>
+        <w:t xml:space="preserve">, </w:t>
+      </w:r>
+      <w:proofErr w:type="spellStart"/>
+      <w:r>
+        <w:rPr>
+          <w:rFonts w:ascii="Arial" w:eastAsia="Arial" w:hAnsi="Arial" w:cs="Arial"/>
+          <w:i/>
+          <w:color w:val="C00000"/>
+          <w:spacing w:val="-2"/>
+          <w:sz w:val="24"/>
+          <w:szCs w:val="28"/>
+        </w:rPr>
+        <w:t>etc</w:t>
+      </w:r>
+      <w:proofErr w:type="spellEnd"/>
       <w:r>
         <w:rPr>
           <w:rFonts w:ascii="Arial" w:eastAsia="Arial" w:hAnsi="Arial" w:cs="Arial"/>
@@ -1966,10 +2450,10 @@
         </w:rPr>
         <w:lastRenderedPageBreak/>
         <w:drawing>
-          <wp:inline distT="0" distB="0" distL="0" distR="0" wp14:anchorId="63F54607" wp14:editId="29932873">
-            <wp:extent cx="6858000" cy="5401945"/>
-            <wp:effectExtent l="0" t="0" r="0" b="8255"/>
-            <wp:docPr id="2" name="Picture 2" descr="Calendar&#10;&#10;Description automatically generated with medium confidence"/>
+          <wp:inline distT="0" distB="0" distL="0" distR="0" wp14:anchorId="63F54607" wp14:editId="712C4ECF">
+            <wp:extent cx="6814761" cy="5401945"/>
+            <wp:effectExtent l="0" t="0" r="5715" b="8255"/>
+            <wp:docPr id="2" name="Picture 2"/>
             <wp:cNvGraphicFramePr>
               <a:graphicFrameLocks xmlns:a="http://schemas.openxmlformats.org/drawingml/2006/main" noChangeAspect="1"/>
             </wp:cNvGraphicFramePr>
@@ -1977,7 +2461,7 @@
               <a:graphicData uri="http://schemas.openxmlformats.org/drawingml/2006/picture">
                 <pic:pic xmlns:pic="http://schemas.openxmlformats.org/drawingml/2006/picture">
                   <pic:nvPicPr>
-                    <pic:cNvPr id="2" name="Picture 2" descr="Calendar&#10;&#10;Description automatically generated with medium confidence"/>
+                    <pic:cNvPr id="2" name="Picture 2"/>
                     <pic:cNvPicPr/>
                   </pic:nvPicPr>
                   <pic:blipFill>
@@ -1995,7 +2479,7 @@
                   <pic:spPr>
                     <a:xfrm>
                       <a:off x="0" y="0"/>
-                      <a:ext cx="6858000" cy="5401945"/>
+                      <a:ext cx="6814761" cy="5401945"/>
                     </a:xfrm>
                     <a:prstGeom prst="rect">
                       <a:avLst/>
@@ -2068,21 +2552,115 @@
           <w:rFonts w:ascii="Arial" w:eastAsia="Arial" w:hAnsi="Arial"/>
           <w:sz w:val="24"/>
         </w:rPr>
-        <w:t>The layout will additionally contain an anchorpane</w:t>
-      </w:r>
+        <w:t xml:space="preserve">The layout will additionally contain an </w:t>
+      </w:r>
+      <w:proofErr w:type="spellStart"/>
       <w:r>
         <w:rPr>
           <w:rFonts w:ascii="Arial" w:eastAsia="Arial" w:hAnsi="Arial"/>
           <w:sz w:val="24"/>
         </w:rPr>
-        <w:t xml:space="preserve"> housing a menubar and a splitpane. The spiltpane will contain</w:t>
-      </w:r>
+        <w:t>JPanel</w:t>
+      </w:r>
+      <w:proofErr w:type="spellEnd"/>
       <w:r>
         <w:rPr>
           <w:rFonts w:ascii="Arial" w:eastAsia="Arial" w:hAnsi="Arial"/>
           <w:sz w:val="24"/>
         </w:rPr>
-        <w:t xml:space="preserve"> a gridpane and vpane. The VPane will contain Hpanes to house the remaining controls.</w:t>
+        <w:t xml:space="preserve"> housing a </w:t>
+      </w:r>
+      <w:proofErr w:type="spellStart"/>
+      <w:r>
+        <w:rPr>
+          <w:rFonts w:ascii="Arial" w:eastAsia="Arial" w:hAnsi="Arial"/>
+          <w:sz w:val="24"/>
+        </w:rPr>
+        <w:t>JM</w:t>
+      </w:r>
+      <w:r>
+        <w:rPr>
+          <w:rFonts w:ascii="Arial" w:eastAsia="Arial" w:hAnsi="Arial"/>
+          <w:sz w:val="24"/>
+        </w:rPr>
+        <w:t>enu</w:t>
+      </w:r>
+      <w:r>
+        <w:rPr>
+          <w:rFonts w:ascii="Arial" w:eastAsia="Arial" w:hAnsi="Arial"/>
+          <w:sz w:val="24"/>
+        </w:rPr>
+        <w:t>B</w:t>
+      </w:r>
+      <w:r>
+        <w:rPr>
+          <w:rFonts w:ascii="Arial" w:eastAsia="Arial" w:hAnsi="Arial"/>
+          <w:sz w:val="24"/>
+        </w:rPr>
+        <w:t>a</w:t>
+      </w:r>
+      <w:r>
+        <w:rPr>
+          <w:rFonts w:ascii="Arial" w:eastAsia="Arial" w:hAnsi="Arial"/>
+          <w:sz w:val="24"/>
+        </w:rPr>
+        <w:t>r</w:t>
+      </w:r>
+      <w:proofErr w:type="spellEnd"/>
+      <w:r>
+        <w:rPr>
+          <w:rFonts w:ascii="Arial" w:eastAsia="Arial" w:hAnsi="Arial"/>
+          <w:sz w:val="24"/>
+        </w:rPr>
+        <w:t xml:space="preserve">, </w:t>
+      </w:r>
+      <w:proofErr w:type="spellStart"/>
+      <w:r>
+        <w:rPr>
+          <w:rFonts w:ascii="Arial" w:eastAsia="Arial" w:hAnsi="Arial"/>
+          <w:sz w:val="24"/>
+        </w:rPr>
+        <w:t>JTextArea</w:t>
+      </w:r>
+      <w:proofErr w:type="spellEnd"/>
+      <w:r>
+        <w:rPr>
+          <w:rFonts w:ascii="Arial" w:eastAsia="Arial" w:hAnsi="Arial"/>
+          <w:sz w:val="24"/>
+        </w:rPr>
+        <w:t xml:space="preserve">, and a </w:t>
+      </w:r>
+      <w:proofErr w:type="spellStart"/>
+      <w:r>
+        <w:rPr>
+          <w:rFonts w:ascii="Arial" w:eastAsia="Arial" w:hAnsi="Arial"/>
+          <w:sz w:val="24"/>
+        </w:rPr>
+        <w:t>GridLayout</w:t>
+      </w:r>
+      <w:proofErr w:type="spellEnd"/>
+      <w:r>
+        <w:rPr>
+          <w:rFonts w:ascii="Arial" w:eastAsia="Arial" w:hAnsi="Arial"/>
+          <w:sz w:val="24"/>
+        </w:rPr>
+        <w:t xml:space="preserve">. The remaining controls will be housed in </w:t>
+      </w:r>
+      <w:proofErr w:type="spellStart"/>
+      <w:r>
+        <w:rPr>
+          <w:rFonts w:ascii="Arial" w:eastAsia="Arial" w:hAnsi="Arial"/>
+          <w:sz w:val="24"/>
+        </w:rPr>
+        <w:t>JWindows</w:t>
+      </w:r>
+      <w:proofErr w:type="spellEnd"/>
+      <w:r>
+        <w:rPr>
+          <w:rFonts w:ascii="Arial" w:eastAsia="Arial" w:hAnsi="Arial"/>
+          <w:sz w:val="24"/>
+        </w:rPr>
+        <w:t xml:space="preserve"> that are accessed by selecting various menu options.</w:t>
       </w:r>
     </w:p>
     <w:p>
@@ -2244,6 +2822,7 @@
         </w:rPr>
         <w:t xml:space="preserve">: If you have to design the solution to be saved and played later, how are the stems. Most importantly, how someone can play the </w:t>
       </w:r>
+      <w:proofErr w:type="spellStart"/>
       <w:r>
         <w:rPr>
           <w:rFonts w:ascii="Arial" w:eastAsia="Arial" w:hAnsi="Arial" w:cs="Arial"/>
@@ -2256,6 +2835,7 @@
         </w:rPr>
         <w:t>NumPuz</w:t>
       </w:r>
+      <w:proofErr w:type="spellEnd"/>
       <w:r>
         <w:rPr>
           <w:rFonts w:ascii="Arial" w:eastAsia="Arial" w:hAnsi="Arial" w:cs="Arial"/>
@@ -2336,7 +2916,21 @@
           <w:rFonts w:ascii="Times New Roman" w:eastAsia="Times New Roman" w:hAnsi="Times New Roman"/>
           <w:sz w:val="24"/>
         </w:rPr>
-        <w:t>from 0 to N placed in the order that they will appear in the game.(top to bottom, left to right)</w:t>
+        <w:t xml:space="preserve">from 0 to N placed in the order that they will appear in the </w:t>
+      </w:r>
+      <w:r>
+        <w:rPr>
+          <w:rFonts w:ascii="Times New Roman" w:eastAsia="Times New Roman" w:hAnsi="Times New Roman"/>
+          <w:sz w:val="24"/>
+        </w:rPr>
+        <w:t>game. (</w:t>
+      </w:r>
+      <w:r>
+        <w:rPr>
+          <w:rFonts w:ascii="Times New Roman" w:eastAsia="Times New Roman" w:hAnsi="Times New Roman"/>
+          <w:sz w:val="24"/>
+        </w:rPr>
+        <w:t>top to bottom, left to right)</w:t>
       </w:r>
     </w:p>
     <w:p>
@@ -2382,7 +2976,21 @@
           <w:rFonts w:ascii="Times New Roman" w:eastAsia="Times New Roman" w:hAnsi="Times New Roman"/>
           <w:sz w:val="24"/>
         </w:rPr>
-        <w:t xml:space="preserve">, if the next square they select is an adjacent empty square the tiles swap positions. The player wins the game when they move the tiles in order, from lowest number to highest, </w:t>
+        <w:t xml:space="preserve">, if </w:t>
+      </w:r>
+      <w:r>
+        <w:rPr>
+          <w:rFonts w:ascii="Times New Roman" w:eastAsia="Times New Roman" w:hAnsi="Times New Roman"/>
+          <w:sz w:val="24"/>
+        </w:rPr>
+        <w:t xml:space="preserve">the selected square is adjacent to the blank space the two squares swap locations. </w:t>
+      </w:r>
+      <w:r>
+        <w:rPr>
+          <w:rFonts w:ascii="Times New Roman" w:eastAsia="Times New Roman" w:hAnsi="Times New Roman"/>
+          <w:sz w:val="24"/>
+        </w:rPr>
+        <w:t xml:space="preserve">The player wins the game when they move the tiles in order, from lowest number to highest, </w:t>
       </w:r>
       <w:r>
         <w:rPr>

</xml_diff>